<commit_message>
Update WordHelper — use DocX library
</commit_message>
<xml_diff>
--- a/CalcOfQuantityPPI/App_Data/Template.docx
+++ b/CalcOfQuantityPPI/App_Data/Template.docx
@@ -2,232 +2,702 @@
 <file path=word/document.xml><?xml version="1.0" encoding="utf-8"?>
 <w:document xmlns:wpc="http://schemas.microsoft.com/office/word/2010/wordprocessingCanvas" xmlns:cx="http://schemas.microsoft.com/office/drawing/2014/chartex" xmlns:mc="http://schemas.openxmlformats.org/markup-compatibility/2006" xmlns:o="urn:schemas-microsoft-com:office:office" xmlns:r="http://schemas.openxmlformats.org/officeDocument/2006/relationships" xmlns:m="http://schemas.openxmlformats.org/officeDocument/2006/math" xmlns:v="urn:schemas-microsoft-com:vml" xmlns:wp14="http://schemas.microsoft.com/office/word/2010/wordprocessingDrawing" xmlns:wp="http://schemas.openxmlformats.org/drawingml/2006/wordprocessingDrawing" xmlns:w10="urn:schemas-microsoft-com:office:word" xmlns:w="http://schemas.openxmlformats.org/wordprocessingml/2006/main" xmlns:w14="http://schemas.microsoft.com/office/word/2010/wordml" xmlns:w15="http://schemas.microsoft.com/office/word/2012/wordml" xmlns:w16se="http://schemas.microsoft.com/office/word/2015/wordml/symex" xmlns:wpg="http://schemas.microsoft.com/office/word/2010/wordprocessingGroup" xmlns:wpi="http://schemas.microsoft.com/office/word/2010/wordprocessingInk" xmlns:wne="http://schemas.microsoft.com/office/word/2006/wordml" xmlns:wps="http://schemas.microsoft.com/office/word/2010/wordprocessingShape" mc:Ignorable="w14 w15 w16se wp14">
   <w:body>
-    <w:tbl>
-      <w:tblPr>
-        <w:tblW w:w="3769" w:type="dxa"/>
-        <w:jc w:val="right"/>
-        <w:tblBorders>
-          <w:top w:val="single" w:sz="4" w:space="0" w:color="auto"/>
-          <w:left w:val="single" w:sz="4" w:space="0" w:color="auto"/>
-          <w:bottom w:val="single" w:sz="4" w:space="0" w:color="auto"/>
-          <w:right w:val="single" w:sz="4" w:space="0" w:color="auto"/>
-          <w:insideH w:val="single" w:sz="4" w:space="0" w:color="auto"/>
-          <w:insideV w:val="single" w:sz="4" w:space="0" w:color="auto"/>
-        </w:tblBorders>
-        <w:tblLook w:val="0000" w:firstRow="0" w:lastRow="0" w:firstColumn="0" w:lastColumn="0" w:noHBand="0" w:noVBand="0"/>
-      </w:tblPr>
-      <w:tblGrid>
-        <w:gridCol w:w="3769"/>
-      </w:tblGrid>
-      <w:tr>
-        <w:trPr>
-          <w:trHeight w:val="1260"/>
-          <w:jc w:val="right"/>
-        </w:trPr>
-        <w:tc>
-          <w:tcPr>
-            <w:tcW w:w="3769" w:type="dxa"/>
-            <w:tcBorders>
-              <w:top w:val="nil"/>
-              <w:left w:val="nil"/>
-              <w:bottom w:val="nil"/>
-              <w:right w:val="nil"/>
-            </w:tcBorders>
-          </w:tcPr>
-          <w:p>
-            <w:pPr>
-              <w:spacing w:after="0"/>
-            </w:pPr>
-            <w:permStart w:id="700461546" w:edGrp="everyone"/>
-            <w:permEnd w:id="700461546"/>
-            <w:r>
-              <w:t>Главный инженер</w:t>
-            </w:r>
-          </w:p>
-          <w:p>
-            <w:pPr>
-              <w:spacing w:after="0"/>
-            </w:pPr>
-            <w:r>
-              <w:t>УП «</w:t>
-            </w:r>
-            <w:proofErr w:type="spellStart"/>
-            <w:r>
-              <w:t>Минскводоканал</w:t>
-            </w:r>
-            <w:proofErr w:type="spellEnd"/>
-            <w:r>
-              <w:t>»</w:t>
-            </w:r>
-          </w:p>
-          <w:p>
-            <w:pPr>
-              <w:spacing w:after="0"/>
-            </w:pPr>
-            <w:r>
-              <w:t>____________________ А. В. Бычков</w:t>
-            </w:r>
-          </w:p>
-          <w:p>
-            <w:pPr>
-              <w:spacing w:after="0"/>
-            </w:pPr>
-            <w:r>
-              <w:t>«__» _________20__г.</w:t>
-            </w:r>
-          </w:p>
-        </w:tc>
-      </w:tr>
-    </w:tbl>
-    <w:p>
-      <w:pPr>
-        <w:spacing w:after="0"/>
-        <w:jc w:val="right"/>
-      </w:pPr>
-    </w:p>
-    <w:p>
-      <w:pPr>
+    <w:p>
+      <w:pPr>
+        <w:spacing w:after="0"/>
+      </w:pPr>
+      <w:r>
+        <w:tab/>
+      </w:r>
+      <w:r>
+        <w:tab/>
+      </w:r>
+      <w:r>
+        <w:tab/>
+      </w:r>
+      <w:r>
+        <w:tab/>
+      </w:r>
+      <w:r>
+        <w:tab/>
+      </w:r>
+      <w:r>
+        <w:tab/>
+      </w:r>
+      <w:r>
+        <w:tab/>
+      </w:r>
+      <w:r>
+        <w:tab/>
+      </w:r>
+      <w:r>
+        <w:tab/>
+      </w:r>
+      <w:r>
+        <w:tab/>
+      </w:r>
+      <w:r>
+        <w:tab/>
+      </w:r>
+      <w:r>
+        <w:tab/>
+      </w:r>
+      <w:r>
+        <w:tab/>
+      </w:r>
+      <w:r>
+        <w:tab/>
+      </w:r>
+      <w:r>
+        <w:tab/>
+      </w:r>
+      <w:r>
+        <w:tab/>
+      </w:r>
+      <w:r>
+        <w:rPr>
+          <w:lang w:val="en-US"/>
+        </w:rPr>
+        <w:tab/>
+      </w:r>
+      <w:r>
+        <w:rPr>
+          <w:lang w:val="en-US"/>
+        </w:rPr>
+        <w:tab/>
+      </w:r>
+      <w:r>
+        <w:t xml:space="preserve">  </w:t>
+      </w:r>
+      <w:r>
+        <w:t xml:space="preserve">       </w:t>
+      </w:r>
+      <w:r>
+        <w:t>УТВЕРЖДАЮ</w:t>
+      </w:r>
+    </w:p>
+    <w:p>
+      <w:pPr>
+        <w:spacing w:after="0"/>
+      </w:pPr>
+      <w:r>
+        <w:rPr>
+          <w:i/>
+          <w:sz w:val="20"/>
+          <w:szCs w:val="20"/>
+        </w:rPr>
+        <w:tab/>
+      </w:r>
+      <w:r>
+        <w:rPr>
+          <w:sz w:val="28"/>
+          <w:szCs w:val="28"/>
+        </w:rPr>
+        <w:tab/>
+      </w:r>
+      <w:r>
+        <w:rPr>
+          <w:sz w:val="28"/>
+          <w:szCs w:val="28"/>
+        </w:rPr>
+        <w:tab/>
+      </w:r>
+      <w:r>
+        <w:rPr>
+          <w:sz w:val="28"/>
+          <w:szCs w:val="28"/>
+        </w:rPr>
+        <w:tab/>
+      </w:r>
+      <w:r>
+        <w:rPr>
+          <w:sz w:val="28"/>
+          <w:szCs w:val="28"/>
+        </w:rPr>
+        <w:tab/>
+      </w:r>
+      <w:r>
+        <w:rPr>
+          <w:sz w:val="28"/>
+          <w:szCs w:val="28"/>
+        </w:rPr>
+        <w:tab/>
+      </w:r>
+      <w:r>
+        <w:rPr>
+          <w:sz w:val="28"/>
+          <w:szCs w:val="28"/>
+        </w:rPr>
+        <w:tab/>
+      </w:r>
+      <w:r>
+        <w:rPr>
+          <w:sz w:val="28"/>
+          <w:szCs w:val="28"/>
+        </w:rPr>
+        <w:tab/>
+      </w:r>
+      <w:r>
+        <w:rPr>
+          <w:sz w:val="28"/>
+          <w:szCs w:val="28"/>
+        </w:rPr>
+        <w:tab/>
+      </w:r>
+      <w:r>
+        <w:rPr>
+          <w:sz w:val="28"/>
+          <w:szCs w:val="28"/>
+        </w:rPr>
+        <w:tab/>
+      </w:r>
+      <w:r>
+        <w:rPr>
+          <w:sz w:val="28"/>
+          <w:szCs w:val="28"/>
+        </w:rPr>
+        <w:tab/>
+      </w:r>
+      <w:r>
+        <w:rPr>
+          <w:sz w:val="28"/>
+          <w:szCs w:val="28"/>
+        </w:rPr>
+        <w:tab/>
+      </w:r>
+      <w:r>
+        <w:rPr>
+          <w:sz w:val="28"/>
+          <w:szCs w:val="28"/>
+        </w:rPr>
+        <w:tab/>
+      </w:r>
+      <w:r>
+        <w:rPr>
+          <w:sz w:val="28"/>
+          <w:szCs w:val="28"/>
+        </w:rPr>
+        <w:tab/>
+      </w:r>
+      <w:r>
+        <w:rPr>
+          <w:sz w:val="28"/>
+          <w:szCs w:val="28"/>
+        </w:rPr>
+        <w:tab/>
+      </w:r>
+      <w:r>
+        <w:rPr>
+          <w:sz w:val="28"/>
+          <w:szCs w:val="28"/>
+        </w:rPr>
+        <w:tab/>
+        <w:t xml:space="preserve">                      </w:t>
+      </w:r>
+      <w:r>
+        <w:t>Главный инженер</w:t>
+      </w:r>
+    </w:p>
+    <w:p>
+      <w:pPr>
+        <w:spacing w:after="0"/>
+        <w:rPr>
+          <w:sz w:val="28"/>
+          <w:szCs w:val="28"/>
+        </w:rPr>
+      </w:pPr>
+      <w:r>
+        <w:rPr>
+          <w:i/>
+          <w:sz w:val="20"/>
+          <w:szCs w:val="20"/>
+        </w:rPr>
+        <w:tab/>
+      </w:r>
+      <w:r>
+        <w:rPr>
+          <w:i/>
+          <w:sz w:val="20"/>
+          <w:szCs w:val="20"/>
+        </w:rPr>
+        <w:tab/>
+      </w:r>
+      <w:r>
+        <w:rPr>
+          <w:sz w:val="28"/>
+          <w:szCs w:val="28"/>
+        </w:rPr>
+        <w:tab/>
+      </w:r>
+      <w:r>
+        <w:rPr>
+          <w:sz w:val="28"/>
+          <w:szCs w:val="28"/>
+        </w:rPr>
+        <w:tab/>
+      </w:r>
+      <w:r>
+        <w:rPr>
+          <w:sz w:val="28"/>
+          <w:szCs w:val="28"/>
+        </w:rPr>
+        <w:tab/>
+      </w:r>
+      <w:r>
+        <w:rPr>
+          <w:sz w:val="28"/>
+          <w:szCs w:val="28"/>
+        </w:rPr>
+        <w:tab/>
+      </w:r>
+      <w:r>
+        <w:rPr>
+          <w:sz w:val="28"/>
+          <w:szCs w:val="28"/>
+        </w:rPr>
+        <w:tab/>
+      </w:r>
+      <w:r>
+        <w:rPr>
+          <w:sz w:val="28"/>
+          <w:szCs w:val="28"/>
+        </w:rPr>
+        <w:tab/>
+      </w:r>
+      <w:r>
+        <w:rPr>
+          <w:sz w:val="28"/>
+          <w:szCs w:val="28"/>
+        </w:rPr>
+        <w:tab/>
+      </w:r>
+      <w:r>
+        <w:rPr>
+          <w:sz w:val="28"/>
+          <w:szCs w:val="28"/>
+        </w:rPr>
+        <w:tab/>
+      </w:r>
+      <w:r>
+        <w:rPr>
+          <w:sz w:val="28"/>
+          <w:szCs w:val="28"/>
+        </w:rPr>
+        <w:tab/>
+      </w:r>
+      <w:r>
+        <w:rPr>
+          <w:sz w:val="28"/>
+          <w:szCs w:val="28"/>
+        </w:rPr>
+        <w:tab/>
+      </w:r>
+      <w:r>
+        <w:rPr>
+          <w:sz w:val="28"/>
+          <w:szCs w:val="28"/>
+        </w:rPr>
+        <w:tab/>
+      </w:r>
+      <w:r>
+        <w:rPr>
+          <w:sz w:val="28"/>
+          <w:szCs w:val="28"/>
+        </w:rPr>
+        <w:tab/>
+      </w:r>
+      <w:r>
+        <w:rPr>
+          <w:sz w:val="28"/>
+          <w:szCs w:val="28"/>
+        </w:rPr>
+        <w:tab/>
+        <w:t xml:space="preserve">                          </w:t>
+      </w:r>
+      <w:r>
+        <w:t>УП «</w:t>
+      </w:r>
+      <w:proofErr w:type="spellStart"/>
+      <w:r>
+        <w:t>Минскводоканал</w:t>
+      </w:r>
+      <w:proofErr w:type="spellEnd"/>
+      <w:r>
+        <w:t>»</w:t>
+      </w:r>
+    </w:p>
+    <w:p>
+      <w:pPr>
+        <w:spacing w:after="0"/>
+      </w:pPr>
+      <w:r>
+        <w:rPr>
+          <w:sz w:val="28"/>
+          <w:szCs w:val="28"/>
+        </w:rPr>
+        <w:tab/>
+      </w:r>
+      <w:r>
+        <w:rPr>
+          <w:sz w:val="28"/>
+          <w:szCs w:val="28"/>
+        </w:rPr>
+        <w:tab/>
+      </w:r>
+      <w:r>
+        <w:rPr>
+          <w:sz w:val="28"/>
+          <w:szCs w:val="28"/>
+        </w:rPr>
+        <w:tab/>
+      </w:r>
+      <w:r>
+        <w:rPr>
+          <w:sz w:val="28"/>
+          <w:szCs w:val="28"/>
+        </w:rPr>
+        <w:tab/>
+      </w:r>
+      <w:r>
+        <w:rPr>
+          <w:sz w:val="28"/>
+          <w:szCs w:val="28"/>
+        </w:rPr>
+        <w:tab/>
+      </w:r>
+      <w:r>
+        <w:rPr>
+          <w:sz w:val="28"/>
+          <w:szCs w:val="28"/>
+        </w:rPr>
+        <w:tab/>
+      </w:r>
+      <w:r>
+        <w:rPr>
+          <w:sz w:val="28"/>
+          <w:szCs w:val="28"/>
+        </w:rPr>
+        <w:tab/>
+      </w:r>
+      <w:r>
+        <w:rPr>
+          <w:sz w:val="28"/>
+          <w:szCs w:val="28"/>
+        </w:rPr>
+        <w:tab/>
+      </w:r>
+      <w:r>
+        <w:rPr>
+          <w:sz w:val="28"/>
+          <w:szCs w:val="28"/>
+        </w:rPr>
+        <w:tab/>
+      </w:r>
+      <w:r>
+        <w:rPr>
+          <w:sz w:val="28"/>
+          <w:szCs w:val="28"/>
+        </w:rPr>
+        <w:tab/>
+      </w:r>
+      <w:r>
+        <w:rPr>
+          <w:sz w:val="28"/>
+          <w:szCs w:val="28"/>
+        </w:rPr>
+        <w:tab/>
+      </w:r>
+      <w:r>
+        <w:rPr>
+          <w:sz w:val="28"/>
+          <w:szCs w:val="28"/>
+        </w:rPr>
+        <w:tab/>
+      </w:r>
+      <w:r>
+        <w:rPr>
+          <w:sz w:val="28"/>
+          <w:szCs w:val="28"/>
+        </w:rPr>
+        <w:tab/>
+      </w:r>
+      <w:r>
+        <w:rPr>
+          <w:sz w:val="28"/>
+          <w:szCs w:val="28"/>
+        </w:rPr>
+        <w:tab/>
+      </w:r>
+      <w:r>
+        <w:rPr>
+          <w:sz w:val="28"/>
+          <w:szCs w:val="28"/>
+        </w:rPr>
+        <w:tab/>
+        <w:t xml:space="preserve">      ________________</w:t>
+      </w:r>
+      <w:r>
+        <w:t xml:space="preserve"> </w:t>
+      </w:r>
+      <w:r>
+        <w:t>А.В. Бычков</w:t>
+      </w:r>
+      <w:r>
+        <w:t xml:space="preserve"> </w:t>
+      </w:r>
+    </w:p>
+    <w:p>
+      <w:pPr>
+        <w:spacing w:after="0"/>
+      </w:pPr>
+    </w:p>
+    <w:p>
+      <w:pPr>
+        <w:spacing w:after="0"/>
+      </w:pPr>
+      <w:r>
+        <w:t xml:space="preserve">                     </w:t>
+      </w:r>
+      <w:r>
+        <w:tab/>
+      </w:r>
+      <w:r>
+        <w:tab/>
+      </w:r>
+      <w:r>
+        <w:tab/>
+      </w:r>
+      <w:r>
+        <w:tab/>
+      </w:r>
+      <w:r>
+        <w:tab/>
+      </w:r>
+      <w:r>
+        <w:tab/>
+      </w:r>
+      <w:r>
+        <w:tab/>
+      </w:r>
+      <w:r>
+        <w:tab/>
+      </w:r>
+      <w:r>
+        <w:tab/>
+      </w:r>
+      <w:r>
+        <w:tab/>
+      </w:r>
+      <w:r>
+        <w:tab/>
+      </w:r>
+      <w:r>
+        <w:tab/>
+      </w:r>
+      <w:r>
+        <w:tab/>
+      </w:r>
+      <w:r>
+        <w:t xml:space="preserve">                  </w:t>
+      </w:r>
+      <w:r>
+        <w:t xml:space="preserve">    </w:t>
+      </w:r>
+      <w:r>
+        <w:t>«_</w:t>
+      </w:r>
+      <w:proofErr w:type="gramStart"/>
+      <w:r>
+        <w:t>_»_</w:t>
+      </w:r>
+      <w:proofErr w:type="gramEnd"/>
+      <w:r>
+        <w:t>________20__г.</w:t>
+      </w:r>
+    </w:p>
+    <w:p>
+      <w:pPr>
+        <w:spacing w:after="0"/>
+        <w:rPr>
+          <w:rFonts w:ascii="Times New Roman" w:hAnsi="Times New Roman" w:cs="Times New Roman"/>
+        </w:rPr>
+      </w:pPr>
+    </w:p>
+    <w:p>
+      <w:pPr>
+        <w:spacing w:after="0"/>
+        <w:rPr>
+          <w:rFonts w:ascii="Times New Roman" w:hAnsi="Times New Roman" w:cs="Times New Roman"/>
+        </w:rPr>
+      </w:pPr>
+    </w:p>
+    <w:p>
+      <w:pPr>
+        <w:spacing w:after="0"/>
         <w:jc w:val="center"/>
         <w:rPr>
+          <w:rFonts w:ascii="Times New Roman" w:hAnsi="Times New Roman" w:cs="Times New Roman"/>
           <w:b/>
         </w:rPr>
       </w:pPr>
-    </w:p>
-    <w:p>
-      <w:pPr>
+      <w:r>
+        <w:rPr>
+          <w:rFonts w:ascii="Times New Roman" w:hAnsi="Times New Roman" w:cs="Times New Roman"/>
+          <w:b/>
+        </w:rPr>
+        <w:t xml:space="preserve">Расчет потребности средств индивидуальной защиты на </w:t>
+      </w:r>
+      <w:r>
+        <w:rPr>
+          <w:rFonts w:ascii="Times New Roman" w:hAnsi="Times New Roman" w:cs="Times New Roman"/>
+          <w:b/>
+          <w:u w:val="single"/>
+        </w:rPr>
+        <w:t>{</w:t>
+      </w:r>
+      <w:r>
+        <w:rPr>
+          <w:rFonts w:ascii="Times New Roman" w:hAnsi="Times New Roman" w:cs="Times New Roman"/>
+          <w:b/>
+          <w:u w:val="single"/>
+          <w:lang w:val="en-US"/>
+        </w:rPr>
+        <w:t>year</w:t>
+      </w:r>
+      <w:r>
+        <w:rPr>
+          <w:rFonts w:ascii="Times New Roman" w:hAnsi="Times New Roman" w:cs="Times New Roman"/>
+          <w:b/>
+          <w:u w:val="single"/>
+        </w:rPr>
+        <w:t>}</w:t>
+      </w:r>
+      <w:r>
+        <w:rPr>
+          <w:rFonts w:ascii="Times New Roman" w:hAnsi="Times New Roman" w:cs="Times New Roman"/>
+          <w:b/>
+        </w:rPr>
+        <w:t xml:space="preserve"> год для подразделения</w:t>
+      </w:r>
+    </w:p>
+    <w:p>
+      <w:pPr>
+        <w:spacing w:after="0"/>
         <w:jc w:val="center"/>
         <w:rPr>
+          <w:rFonts w:ascii="Times New Roman" w:hAnsi="Times New Roman" w:cs="Times New Roman"/>
           <w:b/>
         </w:rPr>
       </w:pPr>
       <w:r>
         <w:rPr>
+          <w:rFonts w:ascii="Times New Roman" w:hAnsi="Times New Roman" w:cs="Times New Roman"/>
           <w:b/>
         </w:rPr>
-        <w:t>Расчет потребности средств индивидуальной защиты</w:t>
-      </w:r>
-      <w:r>
-        <w:rPr>
+        <w:t xml:space="preserve"> </w:t>
+      </w:r>
+      <w:r>
+        <w:rPr>
+          <w:rFonts w:ascii="Times New Roman" w:hAnsi="Times New Roman" w:cs="Times New Roman"/>
+        </w:rPr>
+        <w:t>{</w:t>
+      </w:r>
+      <w:r>
+        <w:rPr>
+          <w:rFonts w:ascii="Times New Roman" w:hAnsi="Times New Roman" w:cs="Times New Roman"/>
+          <w:lang w:val="en-US"/>
+        </w:rPr>
+        <w:t>department</w:t>
+      </w:r>
+      <w:r>
+        <w:rPr>
+          <w:rFonts w:ascii="Times New Roman" w:hAnsi="Times New Roman" w:cs="Times New Roman"/>
+        </w:rPr>
+        <w:t>}</w:t>
+      </w:r>
+      <w:r>
+        <w:rPr>
+          <w:rFonts w:ascii="Times New Roman" w:hAnsi="Times New Roman" w:cs="Times New Roman"/>
           <w:b/>
         </w:rPr>
         <w:t xml:space="preserve"> </w:t>
       </w:r>
-      <w:r>
-        <w:rPr>
+    </w:p>
+    <w:p>
+      <w:pPr>
+        <w:spacing w:after="0"/>
+        <w:jc w:val="center"/>
+        <w:rPr>
+          <w:rFonts w:ascii="Times New Roman" w:hAnsi="Times New Roman" w:cs="Times New Roman"/>
           <w:b/>
         </w:rPr>
-        <w:t xml:space="preserve">для </w:t>
-      </w:r>
-      <w:r>
-        <w:rPr>
-          <w:rFonts w:ascii="Consolas" w:hAnsi="Consolas" w:cs="Consolas"/>
-          <w:color w:val="A31515"/>
-          <w:sz w:val="19"/>
-          <w:szCs w:val="19"/>
-        </w:rPr>
-        <w:t>{</w:t>
+      </w:pPr>
+      <w:r>
+        <w:rPr>
+          <w:rFonts w:ascii="Times New Roman" w:hAnsi="Times New Roman" w:cs="Times New Roman"/>
+          <w:b/>
+        </w:rPr>
+        <w:t xml:space="preserve">со сроком носки – до износа согласно «Норм бесплатной выдачи средств индивидуальной защиты работникам </w:t>
+      </w:r>
+    </w:p>
+    <w:p>
+      <w:pPr>
+        <w:spacing w:after="0"/>
+        <w:jc w:val="center"/>
+        <w:rPr>
+          <w:rFonts w:ascii="Times New Roman" w:hAnsi="Times New Roman" w:cs="Times New Roman"/>
+          <w:b/>
+        </w:rPr>
+      </w:pPr>
+      <w:r>
+        <w:rPr>
+          <w:rFonts w:ascii="Times New Roman" w:hAnsi="Times New Roman" w:cs="Times New Roman"/>
+          <w:b/>
+        </w:rPr>
+        <w:t>УП «</w:t>
       </w:r>
       <w:proofErr w:type="spellStart"/>
       <w:r>
         <w:rPr>
-          <w:rFonts w:ascii="Consolas" w:hAnsi="Consolas" w:cs="Consolas"/>
-          <w:color w:val="A31515"/>
-          <w:sz w:val="19"/>
-          <w:szCs w:val="19"/>
-        </w:rPr>
-        <w:t>department</w:t>
+          <w:rFonts w:ascii="Times New Roman" w:hAnsi="Times New Roman" w:cs="Times New Roman"/>
+          <w:b/>
+        </w:rPr>
+        <w:t>Минскводоканал</w:t>
       </w:r>
       <w:proofErr w:type="spellEnd"/>
       <w:r>
         <w:rPr>
-          <w:rFonts w:ascii="Consolas" w:hAnsi="Consolas" w:cs="Consolas"/>
-          <w:color w:val="A31515"/>
-          <w:sz w:val="19"/>
-          <w:szCs w:val="19"/>
-        </w:rPr>
-        <w:t>}</w:t>
-      </w:r>
-      <w:r>
-        <w:rPr>
+          <w:rFonts w:ascii="Times New Roman" w:hAnsi="Times New Roman" w:cs="Times New Roman"/>
           <w:b/>
         </w:rPr>
-        <w:t xml:space="preserve"> на </w:t>
-      </w:r>
-      <w:r>
-        <w:rPr>
-          <w:rFonts w:ascii="Consolas" w:hAnsi="Consolas" w:cs="Consolas"/>
-          <w:color w:val="A31515"/>
-          <w:sz w:val="19"/>
-          <w:szCs w:val="19"/>
-        </w:rPr>
-        <w:t>{</w:t>
-      </w:r>
-      <w:proofErr w:type="spellStart"/>
-      <w:r>
-        <w:rPr>
-          <w:rFonts w:ascii="Consolas" w:hAnsi="Consolas" w:cs="Consolas"/>
-          <w:color w:val="A31515"/>
-          <w:sz w:val="19"/>
-          <w:szCs w:val="19"/>
-        </w:rPr>
-        <w:t>year</w:t>
-      </w:r>
-      <w:proofErr w:type="spellEnd"/>
-      <w:r>
-        <w:rPr>
-          <w:rFonts w:ascii="Consolas" w:hAnsi="Consolas" w:cs="Consolas"/>
-          <w:color w:val="A31515"/>
-          <w:sz w:val="19"/>
-          <w:szCs w:val="19"/>
-        </w:rPr>
-        <w:t>}</w:t>
-      </w:r>
-      <w:r>
-        <w:rPr>
-          <w:rFonts w:ascii="Consolas" w:hAnsi="Consolas" w:cs="Consolas"/>
-          <w:color w:val="A31515"/>
-          <w:sz w:val="19"/>
-          <w:szCs w:val="19"/>
-        </w:rPr>
-        <w:t xml:space="preserve"> </w:t>
-      </w:r>
-      <w:bookmarkStart w:id="0" w:name="_GoBack"/>
-      <w:bookmarkEnd w:id="0"/>
-      <w:r>
-        <w:rPr>
+        <w:t>»</w:t>
+      </w:r>
+    </w:p>
+    <w:p>
+      <w:pPr>
+        <w:spacing w:after="0"/>
+        <w:jc w:val="center"/>
+        <w:rPr>
+          <w:rFonts w:ascii="Times New Roman" w:hAnsi="Times New Roman" w:cs="Times New Roman"/>
           <w:b/>
         </w:rPr>
-        <w:t>год…………………………………………………………………………………………………………………………………………………… УП «</w:t>
-      </w:r>
-      <w:proofErr w:type="spellStart"/>
-      <w:r>
-        <w:rPr>
-          <w:b/>
-        </w:rPr>
-        <w:t>Минскводоканал</w:t>
-      </w:r>
-      <w:proofErr w:type="spellEnd"/>
-      <w:r>
-        <w:rPr>
-          <w:b/>
-        </w:rPr>
-        <w:t>»</w:t>
-      </w:r>
+      </w:pPr>
     </w:p>
     <w:tbl>
       <w:tblPr>
         <w:tblStyle w:val="a3"/>
+        <w:tblpPr w:leftFromText="180" w:rightFromText="180" w:vertAnchor="text" w:horzAnchor="margin" w:tblpY="44"/>
         <w:tblW w:w="0" w:type="auto"/>
         <w:tblLook w:val="04A0" w:firstRow="1" w:lastRow="0" w:firstColumn="1" w:lastColumn="0" w:noHBand="0" w:noVBand="1"/>
       </w:tblPr>
       <w:tblGrid>
         <w:gridCol w:w="531"/>
-        <w:gridCol w:w="1241"/>
-        <w:gridCol w:w="1405"/>
-        <w:gridCol w:w="1071"/>
+        <w:gridCol w:w="1250"/>
+        <w:gridCol w:w="1422"/>
       </w:tblGrid>
       <w:tr>
         <w:trPr>
+          <w:trHeight w:val="253"/>
           <w:tblHeader/>
         </w:trPr>
         <w:tc>
@@ -239,12 +709,19 @@
           <w:p>
             <w:pPr>
               <w:jc w:val="center"/>
+              <w:rPr>
+                <w:rFonts w:ascii="Times New Roman" w:hAnsi="Times New Roman" w:cs="Times New Roman"/>
+              </w:rPr>
             </w:pPr>
             <w:r>
+              <w:rPr>
+                <w:rFonts w:ascii="Times New Roman" w:hAnsi="Times New Roman" w:cs="Times New Roman"/>
+              </w:rPr>
               <w:t xml:space="preserve">№ </w:t>
             </w:r>
             <w:r>
               <w:rPr>
+                <w:rFonts w:ascii="Times New Roman" w:hAnsi="Times New Roman" w:cs="Times New Roman"/>
                 <w:lang w:val="en-US"/>
               </w:rPr>
               <w:t>п/п</w:t>
@@ -253,42 +730,46 @@
         </w:tc>
         <w:tc>
           <w:tcPr>
-            <w:tcW w:w="1241" w:type="dxa"/>
+            <w:tcW w:w="1250" w:type="dxa"/>
             <w:vMerge w:val="restart"/>
             <w:vAlign w:val="center"/>
           </w:tcPr>
           <w:p>
             <w:pPr>
               <w:jc w:val="center"/>
+              <w:rPr>
+                <w:rFonts w:ascii="Times New Roman" w:hAnsi="Times New Roman" w:cs="Times New Roman"/>
+              </w:rPr>
             </w:pPr>
             <w:r>
+              <w:rPr>
+                <w:rFonts w:ascii="Times New Roman" w:hAnsi="Times New Roman" w:cs="Times New Roman"/>
+              </w:rPr>
               <w:t>Профессия</w:t>
             </w:r>
           </w:p>
         </w:tc>
         <w:tc>
           <w:tcPr>
-            <w:tcW w:w="1405" w:type="dxa"/>
+            <w:tcW w:w="1422" w:type="dxa"/>
             <w:vMerge w:val="restart"/>
             <w:vAlign w:val="center"/>
           </w:tcPr>
           <w:p>
             <w:pPr>
               <w:jc w:val="center"/>
+              <w:rPr>
+                <w:rFonts w:ascii="Times New Roman" w:hAnsi="Times New Roman" w:cs="Times New Roman"/>
+              </w:rPr>
             </w:pPr>
+            <w:bookmarkStart w:id="0" w:name="_GoBack"/>
+            <w:bookmarkEnd w:id="0"/>
             <w:r>
+              <w:rPr>
+                <w:rFonts w:ascii="Times New Roman" w:hAnsi="Times New Roman" w:cs="Times New Roman"/>
+              </w:rPr>
               <w:t>Численность по профессии</w:t>
             </w:r>
-          </w:p>
-        </w:tc>
-        <w:tc>
-          <w:tcPr>
-            <w:tcW w:w="1071" w:type="dxa"/>
-          </w:tcPr>
-          <w:p>
-            <w:pPr>
-              <w:jc w:val="center"/>
-            </w:pPr>
           </w:p>
         </w:tc>
       </w:tr>
@@ -305,46 +786,649 @@
           <w:p>
             <w:pPr>
               <w:jc w:val="center"/>
+              <w:rPr>
+                <w:rFonts w:ascii="Times New Roman" w:hAnsi="Times New Roman" w:cs="Times New Roman"/>
+              </w:rPr>
             </w:pPr>
           </w:p>
         </w:tc>
         <w:tc>
           <w:tcPr>
-            <w:tcW w:w="1241" w:type="dxa"/>
+            <w:tcW w:w="1250" w:type="dxa"/>
             <w:vMerge/>
             <w:vAlign w:val="center"/>
           </w:tcPr>
           <w:p>
             <w:pPr>
               <w:jc w:val="center"/>
+              <w:rPr>
+                <w:rFonts w:ascii="Times New Roman" w:hAnsi="Times New Roman" w:cs="Times New Roman"/>
+              </w:rPr>
             </w:pPr>
           </w:p>
         </w:tc>
         <w:tc>
           <w:tcPr>
-            <w:tcW w:w="1405" w:type="dxa"/>
+            <w:tcW w:w="1422" w:type="dxa"/>
             <w:vMerge/>
             <w:vAlign w:val="center"/>
           </w:tcPr>
           <w:p>
             <w:pPr>
               <w:jc w:val="center"/>
-            </w:pPr>
-          </w:p>
-        </w:tc>
-        <w:tc>
-          <w:tcPr>
-            <w:tcW w:w="1071" w:type="dxa"/>
-          </w:tcPr>
-          <w:p>
-            <w:pPr>
-              <w:jc w:val="center"/>
+              <w:rPr>
+                <w:rFonts w:ascii="Times New Roman" w:hAnsi="Times New Roman" w:cs="Times New Roman"/>
+              </w:rPr>
             </w:pPr>
           </w:p>
         </w:tc>
       </w:tr>
     </w:tbl>
-    <w:p/>
+    <w:p>
+      <w:pPr>
+        <w:spacing w:after="0"/>
+        <w:jc w:val="both"/>
+        <w:rPr>
+          <w:rFonts w:ascii="Times New Roman" w:hAnsi="Times New Roman" w:cs="Times New Roman"/>
+        </w:rPr>
+      </w:pPr>
+    </w:p>
+    <w:p>
+      <w:pPr>
+        <w:spacing w:after="0"/>
+        <w:jc w:val="both"/>
+        <w:rPr>
+          <w:rFonts w:ascii="Times New Roman" w:hAnsi="Times New Roman" w:cs="Times New Roman"/>
+        </w:rPr>
+      </w:pPr>
+    </w:p>
+    <w:p>
+      <w:pPr>
+        <w:spacing w:after="0"/>
+        <w:jc w:val="both"/>
+        <w:rPr>
+          <w:rFonts w:ascii="Times New Roman" w:hAnsi="Times New Roman" w:cs="Times New Roman"/>
+        </w:rPr>
+      </w:pPr>
+    </w:p>
+    <w:p>
+      <w:pPr>
+        <w:spacing w:after="0"/>
+        <w:jc w:val="both"/>
+        <w:rPr>
+          <w:rFonts w:ascii="Times New Roman" w:hAnsi="Times New Roman" w:cs="Times New Roman"/>
+        </w:rPr>
+      </w:pPr>
+    </w:p>
+    <w:p>
+      <w:pPr>
+        <w:spacing w:after="0"/>
+        <w:jc w:val="both"/>
+        <w:rPr>
+          <w:rFonts w:ascii="Times New Roman" w:hAnsi="Times New Roman" w:cs="Times New Roman"/>
+        </w:rPr>
+      </w:pPr>
+      <w:r>
+        <w:rPr>
+          <w:rFonts w:ascii="Times New Roman" w:hAnsi="Times New Roman" w:cs="Times New Roman"/>
+        </w:rPr>
+        <w:t>Начальник подразделения           ______________________________</w:t>
+      </w:r>
+      <w:r>
+        <w:rPr>
+          <w:rFonts w:ascii="Times New Roman" w:hAnsi="Times New Roman" w:cs="Times New Roman"/>
+        </w:rPr>
+        <w:tab/>
+      </w:r>
+      <w:r>
+        <w:rPr>
+          <w:rFonts w:ascii="Times New Roman" w:hAnsi="Times New Roman" w:cs="Times New Roman"/>
+        </w:rPr>
+        <w:tab/>
+      </w:r>
+      <w:r>
+        <w:rPr>
+          <w:rFonts w:ascii="Times New Roman" w:hAnsi="Times New Roman" w:cs="Times New Roman"/>
+        </w:rPr>
+        <w:tab/>
+      </w:r>
+      <w:r>
+        <w:rPr>
+          <w:rFonts w:ascii="Times New Roman" w:hAnsi="Times New Roman" w:cs="Times New Roman"/>
+        </w:rPr>
+        <w:tab/>
+      </w:r>
+      <w:r>
+        <w:rPr>
+          <w:rFonts w:ascii="Times New Roman" w:hAnsi="Times New Roman" w:cs="Times New Roman"/>
+        </w:rPr>
+        <w:tab/>
+        <w:t>___________</w:t>
+      </w:r>
+      <w:r>
+        <w:rPr>
+          <w:rFonts w:ascii="Times New Roman" w:hAnsi="Times New Roman" w:cs="Times New Roman"/>
+        </w:rPr>
+        <w:tab/>
+      </w:r>
+      <w:r>
+        <w:rPr>
+          <w:rFonts w:ascii="Times New Roman" w:hAnsi="Times New Roman" w:cs="Times New Roman"/>
+        </w:rPr>
+        <w:tab/>
+        <w:t>________________</w:t>
+      </w:r>
+    </w:p>
+    <w:p>
+      <w:pPr>
+        <w:spacing w:after="0"/>
+        <w:jc w:val="both"/>
+        <w:rPr>
+          <w:rFonts w:ascii="Times New Roman" w:hAnsi="Times New Roman" w:cs="Times New Roman"/>
+          <w:sz w:val="16"/>
+          <w:szCs w:val="16"/>
+        </w:rPr>
+      </w:pPr>
+      <w:r>
+        <w:rPr>
+          <w:rFonts w:ascii="Times New Roman" w:hAnsi="Times New Roman" w:cs="Times New Roman"/>
+        </w:rPr>
+        <w:tab/>
+      </w:r>
+      <w:r>
+        <w:rPr>
+          <w:rFonts w:ascii="Times New Roman" w:hAnsi="Times New Roman" w:cs="Times New Roman"/>
+        </w:rPr>
+        <w:tab/>
+      </w:r>
+      <w:r>
+        <w:rPr>
+          <w:rFonts w:ascii="Times New Roman" w:hAnsi="Times New Roman" w:cs="Times New Roman"/>
+        </w:rPr>
+        <w:tab/>
+      </w:r>
+      <w:r>
+        <w:rPr>
+          <w:rFonts w:ascii="Times New Roman" w:hAnsi="Times New Roman" w:cs="Times New Roman"/>
+        </w:rPr>
+        <w:tab/>
+      </w:r>
+      <w:r>
+        <w:rPr>
+          <w:rFonts w:ascii="Times New Roman" w:hAnsi="Times New Roman" w:cs="Times New Roman"/>
+        </w:rPr>
+        <w:tab/>
+        <w:t xml:space="preserve">                       </w:t>
+      </w:r>
+      <w:r>
+        <w:rPr>
+          <w:rFonts w:ascii="Times New Roman" w:hAnsi="Times New Roman" w:cs="Times New Roman"/>
+          <w:sz w:val="18"/>
+          <w:szCs w:val="18"/>
+        </w:rPr>
+        <w:t>(должность)</w:t>
+      </w:r>
+      <w:r>
+        <w:rPr>
+          <w:rFonts w:ascii="Times New Roman" w:hAnsi="Times New Roman" w:cs="Times New Roman"/>
+          <w:sz w:val="18"/>
+          <w:szCs w:val="18"/>
+        </w:rPr>
+        <w:tab/>
+      </w:r>
+      <w:r>
+        <w:rPr>
+          <w:rFonts w:ascii="Times New Roman" w:hAnsi="Times New Roman" w:cs="Times New Roman"/>
+        </w:rPr>
+        <w:tab/>
+      </w:r>
+      <w:r>
+        <w:rPr>
+          <w:rFonts w:ascii="Times New Roman" w:hAnsi="Times New Roman" w:cs="Times New Roman"/>
+        </w:rPr>
+        <w:tab/>
+      </w:r>
+      <w:r>
+        <w:rPr>
+          <w:rFonts w:ascii="Times New Roman" w:hAnsi="Times New Roman" w:cs="Times New Roman"/>
+        </w:rPr>
+        <w:tab/>
+      </w:r>
+      <w:r>
+        <w:rPr>
+          <w:rFonts w:ascii="Times New Roman" w:hAnsi="Times New Roman" w:cs="Times New Roman"/>
+        </w:rPr>
+        <w:tab/>
+        <w:t xml:space="preserve">   </w:t>
+      </w:r>
+      <w:proofErr w:type="gramStart"/>
+      <w:r>
+        <w:rPr>
+          <w:rFonts w:ascii="Times New Roman" w:hAnsi="Times New Roman" w:cs="Times New Roman"/>
+        </w:rPr>
+        <w:t xml:space="preserve">   </w:t>
+      </w:r>
+      <w:r>
+        <w:rPr>
+          <w:rFonts w:ascii="Times New Roman" w:hAnsi="Times New Roman" w:cs="Times New Roman"/>
+          <w:sz w:val="16"/>
+          <w:szCs w:val="16"/>
+        </w:rPr>
+        <w:t>(</w:t>
+      </w:r>
+      <w:proofErr w:type="gramEnd"/>
+      <w:r>
+        <w:rPr>
+          <w:rFonts w:ascii="Times New Roman" w:hAnsi="Times New Roman" w:cs="Times New Roman"/>
+          <w:sz w:val="16"/>
+          <w:szCs w:val="16"/>
+        </w:rPr>
+        <w:t>подпись)</w:t>
+      </w:r>
+      <w:r>
+        <w:rPr>
+          <w:rFonts w:ascii="Times New Roman" w:hAnsi="Times New Roman" w:cs="Times New Roman"/>
+          <w:sz w:val="16"/>
+          <w:szCs w:val="16"/>
+        </w:rPr>
+        <w:tab/>
+      </w:r>
+      <w:r>
+        <w:rPr>
+          <w:rFonts w:ascii="Times New Roman" w:hAnsi="Times New Roman" w:cs="Times New Roman"/>
+          <w:sz w:val="16"/>
+          <w:szCs w:val="16"/>
+        </w:rPr>
+        <w:tab/>
+      </w:r>
+      <w:r>
+        <w:rPr>
+          <w:rFonts w:ascii="Times New Roman" w:hAnsi="Times New Roman" w:cs="Times New Roman"/>
+          <w:sz w:val="16"/>
+          <w:szCs w:val="16"/>
+        </w:rPr>
+        <w:tab/>
+        <w:t>(Ф.И.О.)</w:t>
+      </w:r>
+    </w:p>
+    <w:p>
+      <w:pPr>
+        <w:spacing w:after="0"/>
+        <w:jc w:val="both"/>
+        <w:rPr>
+          <w:rFonts w:ascii="Times New Roman" w:hAnsi="Times New Roman" w:cs="Times New Roman"/>
+        </w:rPr>
+      </w:pPr>
+      <w:r>
+        <w:rPr>
+          <w:rFonts w:ascii="Times New Roman" w:hAnsi="Times New Roman" w:cs="Times New Roman"/>
+        </w:rPr>
+        <w:t>Тел._________</w:t>
+      </w:r>
+    </w:p>
+    <w:p>
+      <w:pPr>
+        <w:spacing w:after="0"/>
+        <w:jc w:val="both"/>
+        <w:rPr>
+          <w:rFonts w:ascii="Times New Roman" w:hAnsi="Times New Roman" w:cs="Times New Roman"/>
+        </w:rPr>
+      </w:pPr>
+    </w:p>
+    <w:p>
+      <w:pPr>
+        <w:spacing w:after="0"/>
+        <w:jc w:val="both"/>
+        <w:rPr>
+          <w:rFonts w:ascii="Times New Roman" w:hAnsi="Times New Roman" w:cs="Times New Roman"/>
+        </w:rPr>
+      </w:pPr>
+      <w:r>
+        <w:rPr>
+          <w:rFonts w:ascii="Times New Roman" w:hAnsi="Times New Roman" w:cs="Times New Roman"/>
+        </w:rPr>
+        <w:t>Начальник структурного подразделения_______________________</w:t>
+      </w:r>
+      <w:r>
+        <w:rPr>
+          <w:rFonts w:ascii="Times New Roman" w:hAnsi="Times New Roman" w:cs="Times New Roman"/>
+        </w:rPr>
+        <w:tab/>
+      </w:r>
+      <w:r>
+        <w:rPr>
+          <w:rFonts w:ascii="Times New Roman" w:hAnsi="Times New Roman" w:cs="Times New Roman"/>
+        </w:rPr>
+        <w:tab/>
+      </w:r>
+      <w:r>
+        <w:rPr>
+          <w:rFonts w:ascii="Times New Roman" w:hAnsi="Times New Roman" w:cs="Times New Roman"/>
+        </w:rPr>
+        <w:tab/>
+      </w:r>
+      <w:r>
+        <w:rPr>
+          <w:rFonts w:ascii="Times New Roman" w:hAnsi="Times New Roman" w:cs="Times New Roman"/>
+        </w:rPr>
+        <w:tab/>
+      </w:r>
+      <w:r>
+        <w:rPr>
+          <w:rFonts w:ascii="Times New Roman" w:hAnsi="Times New Roman" w:cs="Times New Roman"/>
+        </w:rPr>
+        <w:tab/>
+        <w:t>___________</w:t>
+      </w:r>
+      <w:r>
+        <w:rPr>
+          <w:rFonts w:ascii="Times New Roman" w:hAnsi="Times New Roman" w:cs="Times New Roman"/>
+        </w:rPr>
+        <w:tab/>
+      </w:r>
+      <w:r>
+        <w:rPr>
+          <w:rFonts w:ascii="Times New Roman" w:hAnsi="Times New Roman" w:cs="Times New Roman"/>
+        </w:rPr>
+        <w:tab/>
+        <w:t>_________________</w:t>
+      </w:r>
+    </w:p>
+    <w:p>
+      <w:pPr>
+        <w:spacing w:after="0"/>
+        <w:jc w:val="both"/>
+        <w:rPr>
+          <w:rFonts w:ascii="Times New Roman" w:hAnsi="Times New Roman" w:cs="Times New Roman"/>
+          <w:sz w:val="16"/>
+          <w:szCs w:val="16"/>
+        </w:rPr>
+      </w:pPr>
+      <w:r>
+        <w:rPr>
+          <w:rFonts w:ascii="Times New Roman" w:hAnsi="Times New Roman" w:cs="Times New Roman"/>
+        </w:rPr>
+        <w:tab/>
+      </w:r>
+      <w:r>
+        <w:rPr>
+          <w:rFonts w:ascii="Times New Roman" w:hAnsi="Times New Roman" w:cs="Times New Roman"/>
+        </w:rPr>
+        <w:tab/>
+      </w:r>
+      <w:r>
+        <w:rPr>
+          <w:rFonts w:ascii="Times New Roman" w:hAnsi="Times New Roman" w:cs="Times New Roman"/>
+        </w:rPr>
+        <w:tab/>
+      </w:r>
+      <w:r>
+        <w:rPr>
+          <w:rFonts w:ascii="Times New Roman" w:hAnsi="Times New Roman" w:cs="Times New Roman"/>
+        </w:rPr>
+        <w:tab/>
+      </w:r>
+      <w:r>
+        <w:rPr>
+          <w:rFonts w:ascii="Times New Roman" w:hAnsi="Times New Roman" w:cs="Times New Roman"/>
+        </w:rPr>
+        <w:tab/>
+      </w:r>
+      <w:r>
+        <w:rPr>
+          <w:rFonts w:ascii="Times New Roman" w:hAnsi="Times New Roman" w:cs="Times New Roman"/>
+        </w:rPr>
+        <w:tab/>
+        <w:t xml:space="preserve">         </w:t>
+      </w:r>
+      <w:r>
+        <w:rPr>
+          <w:rFonts w:ascii="Times New Roman" w:hAnsi="Times New Roman" w:cs="Times New Roman"/>
+          <w:sz w:val="18"/>
+          <w:szCs w:val="18"/>
+        </w:rPr>
+        <w:t>(должность)</w:t>
+      </w:r>
+      <w:r>
+        <w:rPr>
+          <w:rFonts w:ascii="Times New Roman" w:hAnsi="Times New Roman" w:cs="Times New Roman"/>
+          <w:sz w:val="18"/>
+          <w:szCs w:val="18"/>
+        </w:rPr>
+        <w:tab/>
+      </w:r>
+      <w:r>
+        <w:rPr>
+          <w:rFonts w:ascii="Times New Roman" w:hAnsi="Times New Roman" w:cs="Times New Roman"/>
+          <w:sz w:val="18"/>
+          <w:szCs w:val="18"/>
+        </w:rPr>
+        <w:tab/>
+      </w:r>
+      <w:r>
+        <w:rPr>
+          <w:rFonts w:ascii="Times New Roman" w:hAnsi="Times New Roman" w:cs="Times New Roman"/>
+          <w:sz w:val="18"/>
+          <w:szCs w:val="18"/>
+        </w:rPr>
+        <w:tab/>
+      </w:r>
+      <w:r>
+        <w:rPr>
+          <w:rFonts w:ascii="Times New Roman" w:hAnsi="Times New Roman" w:cs="Times New Roman"/>
+          <w:sz w:val="18"/>
+          <w:szCs w:val="18"/>
+        </w:rPr>
+        <w:tab/>
+      </w:r>
+      <w:r>
+        <w:rPr>
+          <w:rFonts w:ascii="Times New Roman" w:hAnsi="Times New Roman" w:cs="Times New Roman"/>
+        </w:rPr>
+        <w:tab/>
+        <w:t xml:space="preserve">   </w:t>
+      </w:r>
+      <w:proofErr w:type="gramStart"/>
+      <w:r>
+        <w:rPr>
+          <w:rFonts w:ascii="Times New Roman" w:hAnsi="Times New Roman" w:cs="Times New Roman"/>
+        </w:rPr>
+        <w:t xml:space="preserve">  </w:t>
+      </w:r>
+      <w:r>
+        <w:rPr>
+          <w:rFonts w:ascii="Times New Roman" w:hAnsi="Times New Roman" w:cs="Times New Roman"/>
+          <w:sz w:val="16"/>
+          <w:szCs w:val="16"/>
+        </w:rPr>
+        <w:t xml:space="preserve"> (</w:t>
+      </w:r>
+      <w:proofErr w:type="gramEnd"/>
+      <w:r>
+        <w:rPr>
+          <w:rFonts w:ascii="Times New Roman" w:hAnsi="Times New Roman" w:cs="Times New Roman"/>
+          <w:sz w:val="16"/>
+          <w:szCs w:val="16"/>
+        </w:rPr>
+        <w:t>подпись)</w:t>
+      </w:r>
+      <w:r>
+        <w:rPr>
+          <w:rFonts w:ascii="Times New Roman" w:hAnsi="Times New Roman" w:cs="Times New Roman"/>
+          <w:sz w:val="16"/>
+          <w:szCs w:val="16"/>
+        </w:rPr>
+        <w:tab/>
+      </w:r>
+      <w:r>
+        <w:rPr>
+          <w:rFonts w:ascii="Times New Roman" w:hAnsi="Times New Roman" w:cs="Times New Roman"/>
+          <w:sz w:val="16"/>
+          <w:szCs w:val="16"/>
+        </w:rPr>
+        <w:tab/>
+      </w:r>
+      <w:r>
+        <w:rPr>
+          <w:rFonts w:ascii="Times New Roman" w:hAnsi="Times New Roman" w:cs="Times New Roman"/>
+          <w:sz w:val="16"/>
+          <w:szCs w:val="16"/>
+        </w:rPr>
+        <w:tab/>
+        <w:t>(Ф.И.О.)</w:t>
+      </w:r>
+    </w:p>
+    <w:p>
+      <w:pPr>
+        <w:spacing w:after="0"/>
+        <w:jc w:val="both"/>
+        <w:rPr>
+          <w:rFonts w:ascii="Times New Roman" w:hAnsi="Times New Roman" w:cs="Times New Roman"/>
+        </w:rPr>
+      </w:pPr>
+    </w:p>
+    <w:p>
+      <w:pPr>
+        <w:spacing w:after="0"/>
+        <w:jc w:val="both"/>
+        <w:rPr>
+          <w:rFonts w:ascii="Times New Roman" w:hAnsi="Times New Roman" w:cs="Times New Roman"/>
+        </w:rPr>
+      </w:pPr>
+    </w:p>
+    <w:p>
+      <w:pPr>
+        <w:spacing w:after="0"/>
+        <w:jc w:val="both"/>
+        <w:rPr>
+          <w:rFonts w:ascii="Times New Roman" w:hAnsi="Times New Roman" w:cs="Times New Roman"/>
+        </w:rPr>
+      </w:pPr>
+      <w:proofErr w:type="gramStart"/>
+      <w:r>
+        <w:rPr>
+          <w:rFonts w:ascii="Times New Roman" w:hAnsi="Times New Roman" w:cs="Times New Roman"/>
+        </w:rPr>
+        <w:t xml:space="preserve">СОГЛАСОВАНО:   </w:t>
+      </w:r>
+      <w:proofErr w:type="gramEnd"/>
+      <w:r>
+        <w:rPr>
+          <w:rFonts w:ascii="Times New Roman" w:hAnsi="Times New Roman" w:cs="Times New Roman"/>
+        </w:rPr>
+        <w:t xml:space="preserve">                                           </w:t>
+      </w:r>
+      <w:r>
+        <w:rPr>
+          <w:rFonts w:ascii="Times New Roman" w:hAnsi="Times New Roman" w:cs="Times New Roman"/>
+        </w:rPr>
+        <w:t xml:space="preserve">                           </w:t>
+      </w:r>
+      <w:r>
+        <w:rPr>
+          <w:rFonts w:ascii="Times New Roman" w:hAnsi="Times New Roman" w:cs="Times New Roman"/>
+        </w:rPr>
+        <w:t xml:space="preserve">                    </w:t>
+      </w:r>
+      <w:r>
+        <w:rPr>
+          <w:rFonts w:ascii="Times New Roman" w:hAnsi="Times New Roman" w:cs="Times New Roman"/>
+        </w:rPr>
+        <w:tab/>
+      </w:r>
+      <w:r>
+        <w:rPr>
+          <w:rFonts w:ascii="Times New Roman" w:hAnsi="Times New Roman" w:cs="Times New Roman"/>
+        </w:rPr>
+        <w:tab/>
+      </w:r>
+      <w:r>
+        <w:rPr>
+          <w:rFonts w:ascii="Times New Roman" w:hAnsi="Times New Roman" w:cs="Times New Roman"/>
+        </w:rPr>
+        <w:tab/>
+      </w:r>
+      <w:r>
+        <w:rPr>
+          <w:rFonts w:ascii="Times New Roman" w:hAnsi="Times New Roman" w:cs="Times New Roman"/>
+        </w:rPr>
+        <w:t xml:space="preserve">     </w:t>
+      </w:r>
+      <w:r>
+        <w:rPr>
+          <w:rFonts w:ascii="Times New Roman" w:hAnsi="Times New Roman" w:cs="Times New Roman"/>
+        </w:rPr>
+        <w:tab/>
+      </w:r>
+      <w:r>
+        <w:rPr>
+          <w:rFonts w:ascii="Times New Roman" w:hAnsi="Times New Roman" w:cs="Times New Roman"/>
+        </w:rPr>
+        <w:t>___________</w:t>
+      </w:r>
+      <w:r>
+        <w:rPr>
+          <w:rFonts w:ascii="Times New Roman" w:hAnsi="Times New Roman" w:cs="Times New Roman"/>
+        </w:rPr>
+        <w:tab/>
+      </w:r>
+      <w:r>
+        <w:rPr>
+          <w:rFonts w:ascii="Times New Roman" w:hAnsi="Times New Roman" w:cs="Times New Roman"/>
+        </w:rPr>
+        <w:tab/>
+        <w:t>_________________</w:t>
+      </w:r>
+    </w:p>
+    <w:p>
+      <w:pPr>
+        <w:spacing w:after="0"/>
+        <w:ind w:left="9204"/>
+        <w:jc w:val="both"/>
+        <w:rPr>
+          <w:rFonts w:ascii="Times New Roman" w:hAnsi="Times New Roman" w:cs="Times New Roman"/>
+        </w:rPr>
+      </w:pPr>
+      <w:r>
+        <w:rPr>
+          <w:rFonts w:ascii="Times New Roman" w:hAnsi="Times New Roman" w:cs="Times New Roman"/>
+        </w:rPr>
+        <w:t xml:space="preserve">     </w:t>
+      </w:r>
+      <w:r>
+        <w:rPr>
+          <w:rFonts w:ascii="Times New Roman" w:hAnsi="Times New Roman" w:cs="Times New Roman"/>
+          <w:sz w:val="16"/>
+          <w:szCs w:val="16"/>
+        </w:rPr>
+        <w:t xml:space="preserve"> (подпись)</w:t>
+      </w:r>
+      <w:r>
+        <w:rPr>
+          <w:rFonts w:ascii="Times New Roman" w:hAnsi="Times New Roman" w:cs="Times New Roman"/>
+          <w:sz w:val="16"/>
+          <w:szCs w:val="16"/>
+        </w:rPr>
+        <w:tab/>
+      </w:r>
+      <w:r>
+        <w:rPr>
+          <w:rFonts w:ascii="Times New Roman" w:hAnsi="Times New Roman" w:cs="Times New Roman"/>
+          <w:sz w:val="16"/>
+          <w:szCs w:val="16"/>
+        </w:rPr>
+        <w:tab/>
+      </w:r>
+      <w:r>
+        <w:rPr>
+          <w:rFonts w:ascii="Times New Roman" w:hAnsi="Times New Roman" w:cs="Times New Roman"/>
+          <w:sz w:val="16"/>
+          <w:szCs w:val="16"/>
+        </w:rPr>
+        <w:tab/>
+        <w:t>(Ф.И.О.)</w:t>
+      </w:r>
+    </w:p>
     <w:sectPr>
       <w:pgSz w:w="16838" w:h="11906" w:orient="landscape"/>
       <w:pgMar w:top="1701" w:right="1134" w:bottom="850" w:left="1134" w:header="708" w:footer="708" w:gutter="0"/>
@@ -1064,7 +2148,7 @@
 </file>
 
 <file path=customXml/itemProps1.xml><?xml version="1.0" encoding="utf-8"?>
-<ds:datastoreItem xmlns:ds="http://schemas.openxmlformats.org/officeDocument/2006/customXml" ds:itemID="{DEC11653-5111-4582-B712-7B3F2E2CB042}">
+<ds:datastoreItem xmlns:ds="http://schemas.openxmlformats.org/officeDocument/2006/customXml" ds:itemID="{8F77FFEF-9CF7-4C64-B9CC-AB6A91A2CFB7}">
   <ds:schemaRefs>
     <ds:schemaRef ds:uri="http://schemas.openxmlformats.org/officeDocument/2006/bibliography"/>
   </ds:schemaRefs>

</xml_diff>